<commit_message>
added a new slide for visualization
</commit_message>
<xml_diff>
--- a/steps taken to achieve results.docx
+++ b/steps taken to achieve results.docx
@@ -25,27 +25,7 @@
           <w:sz w:val="24"/>
           <w:szCs w:val="24"/>
         </w:rPr>
-        <w:t xml:space="preserve">Please </w:t>
-      </w:r>
-      <w:proofErr w:type="spellStart"/>
-      <w:r>
-        <w:rPr>
-          <w:rFonts w:ascii="Times New Roman" w:eastAsia="Times New Roman" w:hAnsi="Times New Roman" w:cs="Times New Roman"/>
-          <w:color w:val="222222"/>
-          <w:sz w:val="24"/>
-          <w:szCs w:val="24"/>
-        </w:rPr>
-        <w:t>analyse</w:t>
-      </w:r>
-      <w:proofErr w:type="spellEnd"/>
-      <w:r>
-        <w:rPr>
-          <w:rFonts w:ascii="Times New Roman" w:eastAsia="Times New Roman" w:hAnsi="Times New Roman" w:cs="Times New Roman"/>
-          <w:color w:val="222222"/>
-          <w:sz w:val="24"/>
-          <w:szCs w:val="24"/>
-        </w:rPr>
-        <w:t xml:space="preserve"> Sales and comparison by Unit, District and Brand at product level and over the course of timelines to evaluate growth and opportunities based on trends.</w:t>
+        <w:t>Please analyse Sales and comparison by Unit, District and Brand at product level and over the course of timelines to evaluate growth and opportunities based on trends.</w:t>
       </w:r>
     </w:p>
     <w:p>
@@ -149,27 +129,7 @@
           <w:sz w:val="24"/>
           <w:szCs w:val="24"/>
         </w:rPr>
-        <w:t xml:space="preserve">Prepare an executive presentation, </w:t>
-      </w:r>
-      <w:proofErr w:type="spellStart"/>
-      <w:r>
-        <w:rPr>
-          <w:rFonts w:ascii="Times New Roman" w:eastAsia="Times New Roman" w:hAnsi="Times New Roman" w:cs="Times New Roman"/>
-          <w:color w:val="222222"/>
-          <w:sz w:val="24"/>
-          <w:szCs w:val="24"/>
-        </w:rPr>
-        <w:t>story telling</w:t>
-      </w:r>
-      <w:proofErr w:type="spellEnd"/>
-      <w:r>
-        <w:rPr>
-          <w:rFonts w:ascii="Times New Roman" w:eastAsia="Times New Roman" w:hAnsi="Times New Roman" w:cs="Times New Roman"/>
-          <w:color w:val="222222"/>
-          <w:sz w:val="24"/>
-          <w:szCs w:val="24"/>
-        </w:rPr>
-        <w:t xml:space="preserve"> of the data with insights. Also share how you evaluated the data and what other sources you will like to see to drive better reporting.</w:t>
+        <w:t>Prepare an executive presentation, story telling of the data with insights. Also share how you evaluated the data and what other sources you will like to see to drive better reporting.</w:t>
       </w:r>
     </w:p>
     <w:p/>
@@ -181,13 +141,8 @@
     </w:p>
     <w:p>
       <w:r>
-        <w:t xml:space="preserve">Import excel sheet into </w:t>
-      </w:r>
-      <w:proofErr w:type="spellStart"/>
-      <w:r>
-        <w:t>powerbi</w:t>
-      </w:r>
-      <w:proofErr w:type="spellEnd"/>
+        <w:t>Import excel sheet into powerbi</w:t>
+      </w:r>
     </w:p>
     <w:p>
       <w:r>
@@ -261,16 +216,20 @@
     </w:p>
     <w:p/>
     <w:p>
-      <w:proofErr w:type="gramStart"/>
       <w:r>
         <w:lastRenderedPageBreak/>
         <w:t>saved</w:t>
       </w:r>
-      <w:bookmarkStart w:id="0" w:name="_GoBack"/>
-      <w:bookmarkEnd w:id="0"/>
-      <w:proofErr w:type="gramEnd"/>
-    </w:p>
-    <w:p/>
+    </w:p>
+    <w:p>
+      <w:ins w:id="0" w:author="osama ali" w:date="2021-02-14T21:20:00Z">
+        <w:r>
+          <w:t>manually added address to the column using M query (2 hours)</w:t>
+        </w:r>
+      </w:ins>
+      <w:bookmarkStart w:id="1" w:name="_GoBack"/>
+      <w:bookmarkEnd w:id="1"/>
+    </w:p>
     <w:sectPr>
       <w:pgSz w:w="12240" w:h="15840"/>
       <w:pgMar w:top="1440" w:right="1440" w:bottom="1440" w:left="1440" w:header="720" w:footer="720" w:gutter="0"/>
@@ -436,6 +395,14 @@
     <w:abstractNumId w:val="0"/>
   </w:num>
 </w:numbering>
+</file>
+
+<file path=word/people.xml><?xml version="1.0" encoding="utf-8"?>
+<w15:people xmlns:wpc="http://schemas.microsoft.com/office/word/2010/wordprocessingCanvas" xmlns:cx="http://schemas.microsoft.com/office/drawing/2014/chartex" xmlns:cx1="http://schemas.microsoft.com/office/drawing/2015/9/8/chartex" xmlns:mc="http://schemas.openxmlformats.org/markup-compatibility/2006" xmlns:o="urn:schemas-microsoft-com:office:office" xmlns:r="http://schemas.openxmlformats.org/officeDocument/2006/relationships" xmlns:m="http://schemas.openxmlformats.org/officeDocument/2006/math" xmlns:v="urn:schemas-microsoft-com:vml" xmlns:wp14="http://schemas.microsoft.com/office/word/2010/wordprocessingDrawing" xmlns:wp="http://schemas.openxmlformats.org/drawingml/2006/wordprocessingDrawing" xmlns:w10="urn:schemas-microsoft-com:office:word" xmlns:w="http://schemas.openxmlformats.org/wordprocessingml/2006/main" xmlns:w14="http://schemas.microsoft.com/office/word/2010/wordml" xmlns:w15="http://schemas.microsoft.com/office/word/2012/wordml" xmlns:w16se="http://schemas.microsoft.com/office/word/2015/wordml/symex" xmlns:wpg="http://schemas.microsoft.com/office/word/2010/wordprocessingGroup" xmlns:wpi="http://schemas.microsoft.com/office/word/2010/wordprocessingInk" xmlns:wne="http://schemas.microsoft.com/office/word/2006/wordml" xmlns:wps="http://schemas.microsoft.com/office/word/2010/wordprocessingShape" mc:Ignorable="w14 w15 w16se wp14">
+  <w15:person w15:author="osama ali">
+    <w15:presenceInfo w15:providerId="Windows Live" w15:userId="d6efc962557596a8"/>
+  </w15:person>
+</w15:people>
 </file>
 
 <file path=word/styles.xml><?xml version="1.0" encoding="utf-8"?>

</xml_diff>

<commit_message>
added a new slide for visualization device
</commit_message>
<xml_diff>
--- a/steps taken to achieve results.docx
+++ b/steps taken to achieve results.docx
@@ -222,13 +222,80 @@
       </w:r>
     </w:p>
     <w:p>
-      <w:ins w:id="0" w:author="osama ali" w:date="2021-02-14T21:20:00Z">
+      <w:pPr>
+        <w:rPr>
+          <w:ins w:id="0" w:author="osama ali" w:date="2021-02-15T23:30:00Z"/>
+        </w:rPr>
+      </w:pPr>
+      <w:ins w:id="1" w:author="osama ali" w:date="2021-02-14T21:20:00Z">
         <w:r>
           <w:t>manually added address to the column using M query (2 hours)</w:t>
         </w:r>
       </w:ins>
-      <w:bookmarkStart w:id="1" w:name="_GoBack"/>
-      <w:bookmarkEnd w:id="1"/>
+    </w:p>
+    <w:p>
+      <w:pPr>
+        <w:rPr>
+          <w:ins w:id="2" w:author="osama ali" w:date="2021-02-15T23:30:00Z"/>
+        </w:rPr>
+      </w:pPr>
+    </w:p>
+    <w:p>
+      <w:pPr>
+        <w:rPr>
+          <w:ins w:id="3" w:author="osama ali" w:date="2021-02-15T23:30:00Z"/>
+        </w:rPr>
+      </w:pPr>
+      <w:ins w:id="4" w:author="osama ali" w:date="2021-02-15T23:30:00Z">
+        <w:r>
+          <w:t>added new report page for device overview</w:t>
+        </w:r>
+        <w:bookmarkStart w:id="5" w:name="_GoBack"/>
+        <w:bookmarkEnd w:id="5"/>
+      </w:ins>
+    </w:p>
+    <w:p>
+      <w:pPr>
+        <w:rPr>
+          <w:ins w:id="6" w:author="osama ali" w:date="2021-02-15T23:30:00Z"/>
+        </w:rPr>
+      </w:pPr>
+    </w:p>
+    <w:p>
+      <w:pPr>
+        <w:rPr>
+          <w:ins w:id="7" w:author="osama ali" w:date="2021-02-15T15:38:00Z"/>
+        </w:rPr>
+      </w:pPr>
+    </w:p>
+    <w:p>
+      <w:pPr>
+        <w:rPr>
+          <w:ins w:id="8" w:author="osama ali" w:date="2021-02-15T15:38:00Z"/>
+        </w:rPr>
+      </w:pPr>
+      <w:ins w:id="9" w:author="osama ali" w:date="2021-02-15T15:38:00Z">
+        <w:r>
+          <w:t>--- need addresses for all locations in the data sets</w:t>
+        </w:r>
+      </w:ins>
+    </w:p>
+    <w:p>
+      <w:ins w:id="10" w:author="osama ali" w:date="2021-02-15T15:38:00Z">
+        <w:r>
+          <w:t xml:space="preserve">--- need definitions of terms i.e. DB, </w:t>
+        </w:r>
+      </w:ins>
+      <w:ins w:id="11" w:author="osama ali" w:date="2021-02-15T15:39:00Z">
+        <w:r>
+          <w:t>MBB, EBU, prepaid vs chatr, BTS region, outbound fido</w:t>
+        </w:r>
+      </w:ins>
+      <w:ins w:id="12" w:author="osama ali" w:date="2021-02-15T21:48:00Z">
+        <w:r>
+          <w:t>, unit and region targets</w:t>
+        </w:r>
+      </w:ins>
     </w:p>
     <w:sectPr>
       <w:pgSz w:w="12240" w:h="15840"/>

</xml_diff>

<commit_message>
created a secondary dashboard for better visualization
</commit_message>
<xml_diff>
--- a/steps taken to achieve results.docx
+++ b/steps taken to achieve results.docx
@@ -25,8 +25,68 @@
           <w:sz w:val="24"/>
           <w:szCs w:val="24"/>
         </w:rPr>
-        <w:t>Please analyse Sales and comparison by Unit, District and Brand at product level and over the course of timelines to evaluate growth and opportunities based on trends.</w:t>
-      </w:r>
+        <w:t xml:space="preserve">Please </w:t>
+      </w:r>
+      <w:proofErr w:type="spellStart"/>
+      <w:r>
+        <w:rPr>
+          <w:rFonts w:ascii="Times New Roman" w:eastAsia="Times New Roman" w:hAnsi="Times New Roman" w:cs="Times New Roman"/>
+          <w:color w:val="222222"/>
+          <w:sz w:val="24"/>
+          <w:szCs w:val="24"/>
+        </w:rPr>
+        <w:t>analyse</w:t>
+      </w:r>
+      <w:proofErr w:type="spellEnd"/>
+      <w:r>
+        <w:rPr>
+          <w:rFonts w:ascii="Times New Roman" w:eastAsia="Times New Roman" w:hAnsi="Times New Roman" w:cs="Times New Roman"/>
+          <w:color w:val="222222"/>
+          <w:sz w:val="24"/>
+          <w:szCs w:val="24"/>
+        </w:rPr>
+        <w:t xml:space="preserve"> Sales and comparison by Unit, District and Brand at product level and over the course of timelines </w:t>
+      </w:r>
+      <w:bookmarkStart w:id="0" w:name="_GoBack"/>
+      <w:r>
+        <w:rPr>
+          <w:rFonts w:ascii="Times New Roman" w:eastAsia="Times New Roman" w:hAnsi="Times New Roman" w:cs="Times New Roman"/>
+          <w:color w:val="222222"/>
+          <w:sz w:val="24"/>
+          <w:szCs w:val="24"/>
+          <w:highlight w:val="yellow"/>
+          <w:rPrChange w:id="1" w:author="osama ali" w:date="2021-02-16T01:14:00Z">
+            <w:rPr>
+              <w:rFonts w:ascii="Times New Roman" w:eastAsia="Times New Roman" w:hAnsi="Times New Roman" w:cs="Times New Roman"/>
+              <w:color w:val="222222"/>
+              <w:sz w:val="24"/>
+              <w:szCs w:val="24"/>
+            </w:rPr>
+          </w:rPrChange>
+        </w:rPr>
+        <w:t>to evaluate growth and opportunities based on trends.</w:t>
+      </w:r>
+      <w:ins w:id="2" w:author="osama ali" w:date="2021-02-16T01:31:00Z">
+        <w:r>
+          <w:rPr>
+            <w:rFonts w:ascii="Times New Roman" w:eastAsia="Times New Roman" w:hAnsi="Times New Roman" w:cs="Times New Roman"/>
+            <w:color w:val="222222"/>
+            <w:sz w:val="24"/>
+            <w:szCs w:val="24"/>
+          </w:rPr>
+          <w:t xml:space="preserve">  </w:t>
+        </w:r>
+        <w:bookmarkEnd w:id="0"/>
+        <w:r>
+          <w:rPr>
+            <w:rFonts w:ascii="Times New Roman" w:eastAsia="Times New Roman" w:hAnsi="Times New Roman" w:cs="Times New Roman"/>
+            <w:color w:val="222222"/>
+            <w:sz w:val="24"/>
+            <w:szCs w:val="24"/>
+          </w:rPr>
+          <w:t>(2018-2019 data)</w:t>
+        </w:r>
+      </w:ins>
     </w:p>
     <w:p>
       <w:pPr>
@@ -51,7 +111,24 @@
           <w:sz w:val="24"/>
           <w:szCs w:val="24"/>
         </w:rPr>
-        <w:t>We have attached 2 sets of data HDW Sales and Service Products Sale, both are related to each other however, there is no margin on HDW and it is sold as a product with service (Voice, HUP and MBB services) prepare analysis to reflect investment and margin requirements and evaluate sales HDW turnover. You may prepare comparison at organization, Region, District and Unit level to share insights and comparability.</w:t>
+        <w:t xml:space="preserve">We have attached 2 sets of data HDW Sales and Service Products Sale, both are related to each other however, there is no margin on HDW and it is sold as a product with service (Voice, HUP and MBB services) </w:t>
+      </w:r>
+      <w:r>
+        <w:rPr>
+          <w:rFonts w:ascii="Times New Roman" w:eastAsia="Times New Roman" w:hAnsi="Times New Roman" w:cs="Times New Roman"/>
+          <w:color w:val="222222"/>
+          <w:sz w:val="24"/>
+          <w:szCs w:val="24"/>
+          <w:rPrChange w:id="3" w:author="osama ali" w:date="2021-02-16T11:27:00Z">
+            <w:rPr>
+              <w:rFonts w:ascii="Times New Roman" w:eastAsia="Times New Roman" w:hAnsi="Times New Roman" w:cs="Times New Roman"/>
+              <w:color w:val="222222"/>
+              <w:sz w:val="24"/>
+              <w:szCs w:val="24"/>
+            </w:rPr>
+          </w:rPrChange>
+        </w:rPr>
+        <w:t>prepare analysis to reflect investment and margin requirements and evaluate sales HDW turnover. You may prepare comparison at organization, Region, District and Unit level to share insights and comparability.</w:t>
       </w:r>
     </w:p>
     <w:p>
@@ -116,10 +193,22 @@
         <w:spacing w:before="100" w:beforeAutospacing="1" w:after="100" w:afterAutospacing="1" w:line="240" w:lineRule="auto"/>
         <w:ind w:left="945"/>
         <w:rPr>
+          <w:ins w:id="4" w:author="osama ali" w:date="2021-02-16T01:24:00Z"/>
           <w:rFonts w:ascii="Arial" w:eastAsia="Times New Roman" w:hAnsi="Arial" w:cs="Arial"/>
           <w:color w:val="222222"/>
           <w:sz w:val="24"/>
           <w:szCs w:val="24"/>
+          <w:highlight w:val="yellow"/>
+          <w:rPrChange w:id="5" w:author="osama ali" w:date="2021-02-16T01:24:00Z">
+            <w:rPr>
+              <w:ins w:id="6" w:author="osama ali" w:date="2021-02-16T01:24:00Z"/>
+              <w:rFonts w:ascii="Times New Roman" w:eastAsia="Times New Roman" w:hAnsi="Times New Roman" w:cs="Times New Roman"/>
+              <w:color w:val="222222"/>
+              <w:sz w:val="24"/>
+              <w:szCs w:val="24"/>
+              <w:highlight w:val="yellow"/>
+            </w:rPr>
+          </w:rPrChange>
         </w:rPr>
       </w:pPr>
       <w:r>
@@ -128,9 +217,263 @@
           <w:color w:val="222222"/>
           <w:sz w:val="24"/>
           <w:szCs w:val="24"/>
-        </w:rPr>
-        <w:t>Prepare an executive presentation, story telling of the data with insights. Also share how you evaluated the data and what other sources you will like to see to drive better reporting.</w:t>
-      </w:r>
+          <w:highlight w:val="yellow"/>
+          <w:rPrChange w:id="7" w:author="osama ali" w:date="2021-02-16T01:15:00Z">
+            <w:rPr>
+              <w:rFonts w:ascii="Times New Roman" w:eastAsia="Times New Roman" w:hAnsi="Times New Roman" w:cs="Times New Roman"/>
+              <w:color w:val="222222"/>
+              <w:sz w:val="24"/>
+              <w:szCs w:val="24"/>
+            </w:rPr>
+          </w:rPrChange>
+        </w:rPr>
+        <w:t xml:space="preserve">Prepare an executive presentation, </w:t>
+      </w:r>
+      <w:proofErr w:type="spellStart"/>
+      <w:r>
+        <w:rPr>
+          <w:rFonts w:ascii="Times New Roman" w:eastAsia="Times New Roman" w:hAnsi="Times New Roman" w:cs="Times New Roman"/>
+          <w:color w:val="222222"/>
+          <w:sz w:val="24"/>
+          <w:szCs w:val="24"/>
+          <w:highlight w:val="yellow"/>
+          <w:rPrChange w:id="8" w:author="osama ali" w:date="2021-02-16T01:15:00Z">
+            <w:rPr>
+              <w:rFonts w:ascii="Times New Roman" w:eastAsia="Times New Roman" w:hAnsi="Times New Roman" w:cs="Times New Roman"/>
+              <w:color w:val="222222"/>
+              <w:sz w:val="24"/>
+              <w:szCs w:val="24"/>
+            </w:rPr>
+          </w:rPrChange>
+        </w:rPr>
+        <w:t>story telling</w:t>
+      </w:r>
+      <w:proofErr w:type="spellEnd"/>
+      <w:r>
+        <w:rPr>
+          <w:rFonts w:ascii="Times New Roman" w:eastAsia="Times New Roman" w:hAnsi="Times New Roman" w:cs="Times New Roman"/>
+          <w:color w:val="222222"/>
+          <w:sz w:val="24"/>
+          <w:szCs w:val="24"/>
+          <w:highlight w:val="yellow"/>
+          <w:rPrChange w:id="9" w:author="osama ali" w:date="2021-02-16T01:15:00Z">
+            <w:rPr>
+              <w:rFonts w:ascii="Times New Roman" w:eastAsia="Times New Roman" w:hAnsi="Times New Roman" w:cs="Times New Roman"/>
+              <w:color w:val="222222"/>
+              <w:sz w:val="24"/>
+              <w:szCs w:val="24"/>
+            </w:rPr>
+          </w:rPrChange>
+        </w:rPr>
+        <w:t xml:space="preserve"> of the data with insights. Also share how you evaluated the data and what other sources you will like to see to drive better reporting.</w:t>
+      </w:r>
+    </w:p>
+    <w:p>
+      <w:pPr>
+        <w:shd w:val="clear" w:color="auto" w:fill="FFFFFF"/>
+        <w:spacing w:before="100" w:beforeAutospacing="1" w:after="100" w:afterAutospacing="1" w:line="240" w:lineRule="auto"/>
+        <w:rPr>
+          <w:ins w:id="10" w:author="osama ali" w:date="2021-02-16T01:24:00Z"/>
+          <w:rFonts w:ascii="Times New Roman" w:eastAsia="Times New Roman" w:hAnsi="Times New Roman" w:cs="Times New Roman"/>
+          <w:color w:val="222222"/>
+          <w:sz w:val="24"/>
+          <w:szCs w:val="24"/>
+          <w:highlight w:val="yellow"/>
+        </w:rPr>
+        <w:pPrChange w:id="11" w:author="osama ali" w:date="2021-02-16T01:24:00Z">
+          <w:pPr>
+            <w:numPr>
+              <w:numId w:val="1"/>
+            </w:numPr>
+            <w:shd w:val="clear" w:color="auto" w:fill="FFFFFF"/>
+            <w:tabs>
+              <w:tab w:val="num" w:pos="720"/>
+            </w:tabs>
+            <w:spacing w:before="100" w:beforeAutospacing="1" w:after="100" w:afterAutospacing="1" w:line="240" w:lineRule="auto"/>
+            <w:ind w:left="945" w:hanging="360"/>
+          </w:pPr>
+        </w:pPrChange>
+      </w:pPr>
+    </w:p>
+    <w:p>
+      <w:pPr>
+        <w:shd w:val="clear" w:color="auto" w:fill="FFFFFF"/>
+        <w:spacing w:before="100" w:beforeAutospacing="1" w:after="100" w:afterAutospacing="1" w:line="240" w:lineRule="auto"/>
+        <w:rPr>
+          <w:ins w:id="12" w:author="osama ali" w:date="2021-02-16T00:07:00Z"/>
+          <w:rFonts w:ascii="Arial" w:eastAsia="Times New Roman" w:hAnsi="Arial" w:cs="Arial"/>
+          <w:color w:val="222222"/>
+          <w:sz w:val="24"/>
+          <w:szCs w:val="24"/>
+          <w:highlight w:val="yellow"/>
+          <w:rPrChange w:id="13" w:author="osama ali" w:date="2021-02-16T01:15:00Z">
+            <w:rPr>
+              <w:ins w:id="14" w:author="osama ali" w:date="2021-02-16T00:07:00Z"/>
+              <w:rFonts w:ascii="Times New Roman" w:eastAsia="Times New Roman" w:hAnsi="Times New Roman" w:cs="Times New Roman"/>
+              <w:color w:val="222222"/>
+              <w:sz w:val="24"/>
+              <w:szCs w:val="24"/>
+            </w:rPr>
+          </w:rPrChange>
+        </w:rPr>
+        <w:pPrChange w:id="15" w:author="osama ali" w:date="2021-02-16T01:24:00Z">
+          <w:pPr>
+            <w:numPr>
+              <w:numId w:val="1"/>
+            </w:numPr>
+            <w:shd w:val="clear" w:color="auto" w:fill="FFFFFF"/>
+            <w:tabs>
+              <w:tab w:val="num" w:pos="720"/>
+            </w:tabs>
+            <w:spacing w:before="100" w:beforeAutospacing="1" w:after="100" w:afterAutospacing="1" w:line="240" w:lineRule="auto"/>
+            <w:ind w:left="945" w:hanging="360"/>
+          </w:pPr>
+        </w:pPrChange>
+      </w:pPr>
+      <w:ins w:id="16" w:author="osama ali" w:date="2021-02-16T01:24:00Z">
+        <w:r>
+          <w:rPr>
+            <w:rFonts w:ascii="Times New Roman" w:eastAsia="Times New Roman" w:hAnsi="Times New Roman" w:cs="Times New Roman"/>
+            <w:color w:val="222222"/>
+            <w:sz w:val="24"/>
+            <w:szCs w:val="24"/>
+            <w:highlight w:val="yellow"/>
+          </w:rPr>
+          <w:t xml:space="preserve">Dashboard </w:t>
+        </w:r>
+        <w:proofErr w:type="spellStart"/>
+        <w:r>
+          <w:rPr>
+            <w:rFonts w:ascii="Times New Roman" w:eastAsia="Times New Roman" w:hAnsi="Times New Roman" w:cs="Times New Roman"/>
+            <w:color w:val="222222"/>
+            <w:sz w:val="24"/>
+            <w:szCs w:val="24"/>
+            <w:highlight w:val="yellow"/>
+          </w:rPr>
+          <w:t>qty</w:t>
+        </w:r>
+        <w:proofErr w:type="spellEnd"/>
+        <w:r>
+          <w:rPr>
+            <w:rFonts w:ascii="Times New Roman" w:eastAsia="Times New Roman" w:hAnsi="Times New Roman" w:cs="Times New Roman"/>
+            <w:color w:val="222222"/>
+            <w:sz w:val="24"/>
+            <w:szCs w:val="24"/>
+            <w:highlight w:val="yellow"/>
+          </w:rPr>
+          <w:t xml:space="preserve"> is reflected differently from chart</w:t>
+        </w:r>
+      </w:ins>
+    </w:p>
+    <w:p>
+      <w:pPr>
+        <w:shd w:val="clear" w:color="auto" w:fill="FFFFFF"/>
+        <w:spacing w:before="100" w:beforeAutospacing="1" w:after="100" w:afterAutospacing="1" w:line="240" w:lineRule="auto"/>
+        <w:rPr>
+          <w:ins w:id="17" w:author="osama ali" w:date="2021-02-16T00:07:00Z"/>
+          <w:rFonts w:ascii="Times New Roman" w:eastAsia="Times New Roman" w:hAnsi="Times New Roman" w:cs="Times New Roman"/>
+          <w:color w:val="222222"/>
+          <w:sz w:val="24"/>
+          <w:szCs w:val="24"/>
+        </w:rPr>
+        <w:pPrChange w:id="18" w:author="osama ali" w:date="2021-02-16T00:07:00Z">
+          <w:pPr>
+            <w:numPr>
+              <w:numId w:val="1"/>
+            </w:numPr>
+            <w:shd w:val="clear" w:color="auto" w:fill="FFFFFF"/>
+            <w:tabs>
+              <w:tab w:val="num" w:pos="720"/>
+            </w:tabs>
+            <w:spacing w:before="100" w:beforeAutospacing="1" w:after="100" w:afterAutospacing="1" w:line="240" w:lineRule="auto"/>
+            <w:ind w:left="945" w:hanging="360"/>
+          </w:pPr>
+        </w:pPrChange>
+      </w:pPr>
+      <w:ins w:id="19" w:author="osama ali" w:date="2021-02-16T00:07:00Z">
+        <w:r>
+          <w:rPr>
+            <w:rFonts w:ascii="Times New Roman" w:eastAsia="Times New Roman" w:hAnsi="Times New Roman" w:cs="Times New Roman"/>
+            <w:color w:val="222222"/>
+            <w:sz w:val="24"/>
+            <w:szCs w:val="24"/>
+          </w:rPr>
+          <w:t>75+30+taxes 13% = 120</w:t>
+        </w:r>
+      </w:ins>
+    </w:p>
+    <w:p>
+      <w:pPr>
+        <w:shd w:val="clear" w:color="auto" w:fill="FFFFFF"/>
+        <w:spacing w:before="100" w:beforeAutospacing="1" w:after="100" w:afterAutospacing="1" w:line="240" w:lineRule="auto"/>
+        <w:rPr>
+          <w:ins w:id="20" w:author="osama ali" w:date="2021-02-16T00:07:00Z"/>
+          <w:rFonts w:ascii="Times New Roman" w:eastAsia="Times New Roman" w:hAnsi="Times New Roman" w:cs="Times New Roman"/>
+          <w:color w:val="222222"/>
+          <w:sz w:val="24"/>
+          <w:szCs w:val="24"/>
+        </w:rPr>
+        <w:pPrChange w:id="21" w:author="osama ali" w:date="2021-02-16T00:07:00Z">
+          <w:pPr>
+            <w:numPr>
+              <w:numId w:val="1"/>
+            </w:numPr>
+            <w:shd w:val="clear" w:color="auto" w:fill="FFFFFF"/>
+            <w:tabs>
+              <w:tab w:val="num" w:pos="720"/>
+            </w:tabs>
+            <w:spacing w:before="100" w:beforeAutospacing="1" w:after="100" w:afterAutospacing="1" w:line="240" w:lineRule="auto"/>
+            <w:ind w:left="945" w:hanging="360"/>
+          </w:pPr>
+        </w:pPrChange>
+      </w:pPr>
+      <w:ins w:id="22" w:author="osama ali" w:date="2021-02-16T00:07:00Z">
+        <w:r>
+          <w:rPr>
+            <w:rFonts w:ascii="Times New Roman" w:eastAsia="Times New Roman" w:hAnsi="Times New Roman" w:cs="Times New Roman"/>
+            <w:color w:val="222222"/>
+            <w:sz w:val="24"/>
+            <w:szCs w:val="24"/>
+          </w:rPr>
+          <w:t>24 month contract</w:t>
+        </w:r>
+      </w:ins>
+    </w:p>
+    <w:p>
+      <w:pPr>
+        <w:shd w:val="clear" w:color="auto" w:fill="FFFFFF"/>
+        <w:spacing w:before="100" w:beforeAutospacing="1" w:after="100" w:afterAutospacing="1" w:line="240" w:lineRule="auto"/>
+        <w:rPr>
+          <w:rFonts w:ascii="Arial" w:eastAsia="Times New Roman" w:hAnsi="Arial" w:cs="Arial"/>
+          <w:color w:val="222222"/>
+          <w:sz w:val="24"/>
+          <w:szCs w:val="24"/>
+        </w:rPr>
+        <w:pPrChange w:id="23" w:author="osama ali" w:date="2021-02-16T00:07:00Z">
+          <w:pPr>
+            <w:numPr>
+              <w:numId w:val="1"/>
+            </w:numPr>
+            <w:shd w:val="clear" w:color="auto" w:fill="FFFFFF"/>
+            <w:tabs>
+              <w:tab w:val="num" w:pos="720"/>
+            </w:tabs>
+            <w:spacing w:before="100" w:beforeAutospacing="1" w:after="100" w:afterAutospacing="1" w:line="240" w:lineRule="auto"/>
+            <w:ind w:left="945" w:hanging="360"/>
+          </w:pPr>
+        </w:pPrChange>
+      </w:pPr>
+      <w:ins w:id="24" w:author="osama ali" w:date="2021-02-16T00:07:00Z">
+        <w:r>
+          <w:rPr>
+            <w:rFonts w:ascii="Times New Roman" w:eastAsia="Times New Roman" w:hAnsi="Times New Roman" w:cs="Times New Roman"/>
+            <w:color w:val="222222"/>
+            <w:sz w:val="24"/>
+            <w:szCs w:val="24"/>
+          </w:rPr>
+          <w:t>120*24= 2900</w:t>
+        </w:r>
+      </w:ins>
     </w:p>
     <w:p/>
     <w:p/>
@@ -141,8 +484,13 @@
     </w:p>
     <w:p>
       <w:r>
-        <w:t>Import excel sheet into powerbi</w:t>
-      </w:r>
+        <w:t xml:space="preserve">Import excel sheet into </w:t>
+      </w:r>
+      <w:proofErr w:type="spellStart"/>
+      <w:r>
+        <w:t>powerbi</w:t>
+      </w:r>
+      <w:proofErr w:type="spellEnd"/>
     </w:p>
     <w:p>
       <w:r>
@@ -178,6 +526,7 @@
     <w:p/>
     <w:p>
       <w:r>
+        <w:lastRenderedPageBreak/>
         <w:t>Made date as primary column on both tables and sorted ascending</w:t>
       </w:r>
     </w:p>
@@ -216,87 +565,224 @@
     </w:p>
     <w:p/>
     <w:p>
-      <w:r>
-        <w:lastRenderedPageBreak/>
+      <w:proofErr w:type="gramStart"/>
+      <w:r>
         <w:t>saved</w:t>
       </w:r>
-    </w:p>
-    <w:p>
-      <w:pPr>
-        <w:rPr>
-          <w:ins w:id="0" w:author="osama ali" w:date="2021-02-15T23:30:00Z"/>
-        </w:rPr>
-      </w:pPr>
-      <w:ins w:id="1" w:author="osama ali" w:date="2021-02-14T21:20:00Z">
-        <w:r>
-          <w:t>manually added address to the column using M query (2 hours)</w:t>
-        </w:r>
-      </w:ins>
-    </w:p>
-    <w:p>
-      <w:pPr>
-        <w:rPr>
-          <w:ins w:id="2" w:author="osama ali" w:date="2021-02-15T23:30:00Z"/>
-        </w:rPr>
-      </w:pPr>
-    </w:p>
-    <w:p>
-      <w:pPr>
-        <w:rPr>
-          <w:ins w:id="3" w:author="osama ali" w:date="2021-02-15T23:30:00Z"/>
-        </w:rPr>
-      </w:pPr>
-      <w:ins w:id="4" w:author="osama ali" w:date="2021-02-15T23:30:00Z">
-        <w:r>
-          <w:t>added new report page for device overview</w:t>
-        </w:r>
-        <w:bookmarkStart w:id="5" w:name="_GoBack"/>
-        <w:bookmarkEnd w:id="5"/>
-      </w:ins>
-    </w:p>
-    <w:p>
-      <w:pPr>
-        <w:rPr>
-          <w:ins w:id="6" w:author="osama ali" w:date="2021-02-15T23:30:00Z"/>
-        </w:rPr>
-      </w:pPr>
-    </w:p>
-    <w:p>
-      <w:pPr>
-        <w:rPr>
-          <w:ins w:id="7" w:author="osama ali" w:date="2021-02-15T15:38:00Z"/>
-        </w:rPr>
-      </w:pPr>
-    </w:p>
-    <w:p>
-      <w:pPr>
-        <w:rPr>
-          <w:ins w:id="8" w:author="osama ali" w:date="2021-02-15T15:38:00Z"/>
-        </w:rPr>
-      </w:pPr>
-      <w:ins w:id="9" w:author="osama ali" w:date="2021-02-15T15:38:00Z">
+      <w:proofErr w:type="gramEnd"/>
+    </w:p>
+    <w:p>
+      <w:pPr>
+        <w:rPr>
+          <w:ins w:id="25" w:author="osama ali" w:date="2021-02-15T23:30:00Z"/>
+        </w:rPr>
+      </w:pPr>
+      <w:proofErr w:type="gramStart"/>
+      <w:ins w:id="26" w:author="osama ali" w:date="2021-02-14T21:20:00Z">
+        <w:r>
+          <w:t>manually</w:t>
+        </w:r>
+        <w:proofErr w:type="gramEnd"/>
+        <w:r>
+          <w:t xml:space="preserve"> added address to the column using M query (2 hours)</w:t>
+        </w:r>
+      </w:ins>
+    </w:p>
+    <w:p>
+      <w:pPr>
+        <w:rPr>
+          <w:ins w:id="27" w:author="osama ali" w:date="2021-02-15T23:30:00Z"/>
+        </w:rPr>
+      </w:pPr>
+    </w:p>
+    <w:p>
+      <w:pPr>
+        <w:rPr>
+          <w:ins w:id="28" w:author="osama ali" w:date="2021-02-15T23:30:00Z"/>
+        </w:rPr>
+      </w:pPr>
+      <w:proofErr w:type="gramStart"/>
+      <w:ins w:id="29" w:author="osama ali" w:date="2021-02-15T23:30:00Z">
+        <w:r>
+          <w:t>added</w:t>
+        </w:r>
+        <w:proofErr w:type="gramEnd"/>
+        <w:r>
+          <w:t xml:space="preserve"> new report page for device overview</w:t>
+        </w:r>
+      </w:ins>
+    </w:p>
+    <w:p>
+      <w:pPr>
+        <w:rPr>
+          <w:ins w:id="30" w:author="osama ali" w:date="2021-02-15T23:30:00Z"/>
+        </w:rPr>
+      </w:pPr>
+    </w:p>
+    <w:p>
+      <w:pPr>
+        <w:rPr>
+          <w:ins w:id="31" w:author="osama ali" w:date="2021-02-15T15:38:00Z"/>
+        </w:rPr>
+      </w:pPr>
+    </w:p>
+    <w:p>
+      <w:pPr>
+        <w:rPr>
+          <w:ins w:id="32" w:author="osama ali" w:date="2021-02-15T15:38:00Z"/>
+        </w:rPr>
+      </w:pPr>
+      <w:ins w:id="33" w:author="osama ali" w:date="2021-02-15T15:38:00Z">
         <w:r>
           <w:t>--- need addresses for all locations in the data sets</w:t>
         </w:r>
       </w:ins>
     </w:p>
     <w:p>
-      <w:ins w:id="10" w:author="osama ali" w:date="2021-02-15T15:38:00Z">
+      <w:pPr>
+        <w:rPr>
+          <w:ins w:id="34" w:author="osama ali" w:date="2021-02-16T00:38:00Z"/>
+        </w:rPr>
+      </w:pPr>
+      <w:ins w:id="35" w:author="osama ali" w:date="2021-02-15T15:38:00Z">
         <w:r>
           <w:t xml:space="preserve">--- need definitions of terms i.e. DB, </w:t>
         </w:r>
       </w:ins>
-      <w:ins w:id="11" w:author="osama ali" w:date="2021-02-15T15:39:00Z">
-        <w:r>
-          <w:t>MBB, EBU, prepaid vs chatr, BTS region, outbound fido</w:t>
-        </w:r>
-      </w:ins>
-      <w:ins w:id="12" w:author="osama ali" w:date="2021-02-15T21:48:00Z">
+      <w:ins w:id="36" w:author="osama ali" w:date="2021-02-15T15:39:00Z">
+        <w:r>
+          <w:t xml:space="preserve">MBB, EBU, prepaid vs </w:t>
+        </w:r>
+        <w:proofErr w:type="spellStart"/>
+        <w:r>
+          <w:t>chatr</w:t>
+        </w:r>
+        <w:proofErr w:type="spellEnd"/>
+        <w:r>
+          <w:t xml:space="preserve">, BTS region, outbound </w:t>
+        </w:r>
+        <w:proofErr w:type="spellStart"/>
+        <w:r>
+          <w:t>fido</w:t>
+        </w:r>
+      </w:ins>
+      <w:proofErr w:type="spellEnd"/>
+      <w:ins w:id="37" w:author="osama ali" w:date="2021-02-15T21:48:00Z">
         <w:r>
           <w:t>, unit and region targets</w:t>
         </w:r>
       </w:ins>
     </w:p>
+    <w:p>
+      <w:pPr>
+        <w:rPr>
+          <w:ins w:id="38" w:author="osama ali" w:date="2021-02-16T00:53:00Z"/>
+        </w:rPr>
+      </w:pPr>
+      <w:ins w:id="39" w:author="osama ali" w:date="2021-02-16T00:38:00Z">
+        <w:r>
+          <w:t xml:space="preserve">--- </w:t>
+        </w:r>
+      </w:ins>
+    </w:p>
+    <w:p>
+      <w:pPr>
+        <w:rPr>
+          <w:ins w:id="40" w:author="osama ali" w:date="2021-02-16T00:53:00Z"/>
+        </w:rPr>
+      </w:pPr>
+    </w:p>
+    <w:p>
+      <w:pPr>
+        <w:rPr>
+          <w:ins w:id="41" w:author="osama ali" w:date="2021-02-16T00:53:00Z"/>
+        </w:rPr>
+      </w:pPr>
+      <w:ins w:id="42" w:author="osama ali" w:date="2021-02-16T00:53:00Z">
+        <w:r>
+          <w:t>Unit = location</w:t>
+        </w:r>
+      </w:ins>
+    </w:p>
+    <w:p>
+      <w:pPr>
+        <w:rPr>
+          <w:ins w:id="43" w:author="osama ali" w:date="2021-02-16T00:53:00Z"/>
+        </w:rPr>
+      </w:pPr>
+      <w:ins w:id="44" w:author="osama ali" w:date="2021-02-16T00:53:00Z">
+        <w:r>
+          <w:t>Related cost = dollar amount customer would have paid by the end of 24 months</w:t>
+        </w:r>
+      </w:ins>
+      <w:ins w:id="45" w:author="osama ali" w:date="2021-02-16T00:55:00Z">
+        <w:r>
+          <w:t xml:space="preserve"> (does not reflect negative value when sale was refunded)</w:t>
+        </w:r>
+      </w:ins>
+    </w:p>
+    <w:p>
+      <w:pPr>
+        <w:rPr>
+          <w:ins w:id="46" w:author="osama ali" w:date="2021-02-16T01:08:00Z"/>
+        </w:rPr>
+      </w:pPr>
+      <w:ins w:id="47" w:author="osama ali" w:date="2021-02-16T00:53:00Z">
+        <w:r>
+          <w:t>Sale Revenue</w:t>
+        </w:r>
+      </w:ins>
+      <w:ins w:id="48" w:author="osama ali" w:date="2021-02-16T00:54:00Z">
+        <w:r>
+          <w:t xml:space="preserve"> = company (</w:t>
+        </w:r>
+        <w:proofErr w:type="spellStart"/>
+        <w:r>
+          <w:t>wirelessDNA</w:t>
+        </w:r>
+        <w:proofErr w:type="spellEnd"/>
+        <w:r>
+          <w:t xml:space="preserve">) revenue </w:t>
+        </w:r>
+      </w:ins>
+    </w:p>
+    <w:p>
+      <w:pPr>
+        <w:rPr>
+          <w:ins w:id="49" w:author="osama ali" w:date="2021-02-16T01:08:00Z"/>
+        </w:rPr>
+      </w:pPr>
+    </w:p>
+    <w:p>
+      <w:pPr>
+        <w:rPr>
+          <w:ins w:id="50" w:author="osama ali" w:date="2021-02-16T01:08:00Z"/>
+        </w:rPr>
+      </w:pPr>
+    </w:p>
+    <w:p>
+      <w:pPr>
+        <w:rPr>
+          <w:ins w:id="51" w:author="osama ali" w:date="2021-02-16T00:53:00Z"/>
+        </w:rPr>
+      </w:pPr>
+      <w:ins w:id="52" w:author="osama ali" w:date="2021-02-16T01:08:00Z">
+        <w:r>
+          <w:t>When HDW was being returned it was still being added to</w:t>
+        </w:r>
+      </w:ins>
+      <w:ins w:id="53" w:author="osama ali" w:date="2021-02-16T01:09:00Z">
+        <w:r>
+          <w:t xml:space="preserve"> the sum of</w:t>
+        </w:r>
+      </w:ins>
+      <w:ins w:id="54" w:author="osama ali" w:date="2021-02-16T01:08:00Z">
+        <w:r>
+          <w:t xml:space="preserve"> related cost, created a new column to reflect refunds</w:t>
+        </w:r>
+      </w:ins>
+    </w:p>
+    <w:p/>
     <w:sectPr>
       <w:pgSz w:w="12240" w:h="15840"/>
       <w:pgMar w:top="1440" w:right="1440" w:bottom="1440" w:left="1440" w:header="720" w:footer="720" w:gutter="0"/>

</xml_diff>

<commit_message>
added dashboard v3 with drilldown
</commit_message>
<xml_diff>
--- a/steps taken to achieve results.docx
+++ b/steps taken to achieve results.docx
@@ -99,8 +99,26 @@
           <w:color w:val="222222"/>
           <w:sz w:val="24"/>
           <w:szCs w:val="24"/>
-        </w:rPr>
-        <w:t>prepare analysis to reflect investment and margin requirements and evaluate sales HDW turnover. You may prepare comparison at organization, Region, District and Unit level to share insights and comparability.</w:t>
+          <w:highlight w:val="green"/>
+          <w:rPrChange w:id="1" w:author="osama ali" w:date="2021-02-17T23:56:00Z">
+            <w:rPr>
+              <w:rFonts w:ascii="Times New Roman" w:eastAsia="Times New Roman" w:hAnsi="Times New Roman" w:cs="Times New Roman"/>
+              <w:color w:val="222222"/>
+              <w:sz w:val="24"/>
+              <w:szCs w:val="24"/>
+            </w:rPr>
+          </w:rPrChange>
+        </w:rPr>
+        <w:t>prepare analysis to reflect investment and margin requirements and evaluate sales HDW turnover</w:t>
+      </w:r>
+      <w:r>
+        <w:rPr>
+          <w:rFonts w:ascii="Times New Roman" w:eastAsia="Times New Roman" w:hAnsi="Times New Roman" w:cs="Times New Roman"/>
+          <w:color w:val="222222"/>
+          <w:sz w:val="24"/>
+          <w:szCs w:val="24"/>
+        </w:rPr>
+        <w:t>. You may prepare comparison at organization, Region, District and Unit level to share insights and comparability.</w:t>
       </w:r>
     </w:p>
     <w:p>
@@ -145,6 +163,7 @@
           <w:szCs w:val="24"/>
         </w:rPr>
       </w:pPr>
+      <w:bookmarkStart w:id="2" w:name="_GoBack"/>
       <w:r>
         <w:rPr>
           <w:rFonts w:ascii="Times New Roman" w:eastAsia="Times New Roman" w:hAnsi="Times New Roman" w:cs="Times New Roman"/>
@@ -155,6 +174,7 @@
         <w:t>Make the dashboard dynamic so that it can be drilled down to individual unit as well as can be seen at organization level.</w:t>
       </w:r>
     </w:p>
+    <w:bookmarkEnd w:id="2"/>
     <w:p>
       <w:pPr>
         <w:numPr>
@@ -165,15 +185,15 @@
         <w:spacing w:before="100" w:beforeAutospacing="1" w:after="100" w:afterAutospacing="1" w:line="240" w:lineRule="auto"/>
         <w:ind w:left="945"/>
         <w:rPr>
-          <w:ins w:id="1" w:author="osama ali" w:date="2021-02-16T01:24:00Z"/>
+          <w:ins w:id="3" w:author="osama ali" w:date="2021-02-16T01:24:00Z"/>
           <w:rFonts w:ascii="Arial" w:eastAsia="Times New Roman" w:hAnsi="Arial" w:cs="Arial"/>
           <w:color w:val="222222"/>
           <w:sz w:val="24"/>
           <w:szCs w:val="24"/>
           <w:highlight w:val="yellow"/>
-          <w:rPrChange w:id="2" w:author="osama ali" w:date="2021-02-16T01:24:00Z">
+          <w:rPrChange w:id="4" w:author="osama ali" w:date="2021-02-16T01:24:00Z">
             <w:rPr>
-              <w:ins w:id="3" w:author="osama ali" w:date="2021-02-16T01:24:00Z"/>
+              <w:ins w:id="5" w:author="osama ali" w:date="2021-02-16T01:24:00Z"/>
               <w:rFonts w:ascii="Times New Roman" w:eastAsia="Times New Roman" w:hAnsi="Times New Roman" w:cs="Times New Roman"/>
               <w:color w:val="222222"/>
               <w:sz w:val="24"/>
@@ -183,44 +203,6 @@
           </w:rPrChange>
         </w:rPr>
       </w:pPr>
-      <w:r>
-        <w:rPr>
-          <w:rFonts w:ascii="Times New Roman" w:eastAsia="Times New Roman" w:hAnsi="Times New Roman" w:cs="Times New Roman"/>
-          <w:color w:val="222222"/>
-          <w:sz w:val="24"/>
-          <w:szCs w:val="24"/>
-          <w:highlight w:val="yellow"/>
-          <w:rPrChange w:id="4" w:author="osama ali" w:date="2021-02-16T01:15:00Z">
-            <w:rPr>
-              <w:rFonts w:ascii="Times New Roman" w:eastAsia="Times New Roman" w:hAnsi="Times New Roman" w:cs="Times New Roman"/>
-              <w:color w:val="222222"/>
-              <w:sz w:val="24"/>
-              <w:szCs w:val="24"/>
-            </w:rPr>
-          </w:rPrChange>
-        </w:rPr>
-        <w:t xml:space="preserve">Prepare an executive presentation, </w:t>
-      </w:r>
-      <w:proofErr w:type="spellStart"/>
-      <w:r>
-        <w:rPr>
-          <w:rFonts w:ascii="Times New Roman" w:eastAsia="Times New Roman" w:hAnsi="Times New Roman" w:cs="Times New Roman"/>
-          <w:color w:val="222222"/>
-          <w:sz w:val="24"/>
-          <w:szCs w:val="24"/>
-          <w:highlight w:val="yellow"/>
-          <w:rPrChange w:id="5" w:author="osama ali" w:date="2021-02-16T01:15:00Z">
-            <w:rPr>
-              <w:rFonts w:ascii="Times New Roman" w:eastAsia="Times New Roman" w:hAnsi="Times New Roman" w:cs="Times New Roman"/>
-              <w:color w:val="222222"/>
-              <w:sz w:val="24"/>
-              <w:szCs w:val="24"/>
-            </w:rPr>
-          </w:rPrChange>
-        </w:rPr>
-        <w:t>story telling</w:t>
-      </w:r>
-      <w:proofErr w:type="spellEnd"/>
       <w:r>
         <w:rPr>
           <w:rFonts w:ascii="Times New Roman" w:eastAsia="Times New Roman" w:hAnsi="Times New Roman" w:cs="Times New Roman"/>
@@ -237,6 +219,44 @@
             </w:rPr>
           </w:rPrChange>
         </w:rPr>
+        <w:t xml:space="preserve">Prepare an executive presentation, </w:t>
+      </w:r>
+      <w:proofErr w:type="spellStart"/>
+      <w:r>
+        <w:rPr>
+          <w:rFonts w:ascii="Times New Roman" w:eastAsia="Times New Roman" w:hAnsi="Times New Roman" w:cs="Times New Roman"/>
+          <w:color w:val="222222"/>
+          <w:sz w:val="24"/>
+          <w:szCs w:val="24"/>
+          <w:highlight w:val="yellow"/>
+          <w:rPrChange w:id="7" w:author="osama ali" w:date="2021-02-16T01:15:00Z">
+            <w:rPr>
+              <w:rFonts w:ascii="Times New Roman" w:eastAsia="Times New Roman" w:hAnsi="Times New Roman" w:cs="Times New Roman"/>
+              <w:color w:val="222222"/>
+              <w:sz w:val="24"/>
+              <w:szCs w:val="24"/>
+            </w:rPr>
+          </w:rPrChange>
+        </w:rPr>
+        <w:t>story telling</w:t>
+      </w:r>
+      <w:proofErr w:type="spellEnd"/>
+      <w:r>
+        <w:rPr>
+          <w:rFonts w:ascii="Times New Roman" w:eastAsia="Times New Roman" w:hAnsi="Times New Roman" w:cs="Times New Roman"/>
+          <w:color w:val="222222"/>
+          <w:sz w:val="24"/>
+          <w:szCs w:val="24"/>
+          <w:highlight w:val="yellow"/>
+          <w:rPrChange w:id="8" w:author="osama ali" w:date="2021-02-16T01:15:00Z">
+            <w:rPr>
+              <w:rFonts w:ascii="Times New Roman" w:eastAsia="Times New Roman" w:hAnsi="Times New Roman" w:cs="Times New Roman"/>
+              <w:color w:val="222222"/>
+              <w:sz w:val="24"/>
+              <w:szCs w:val="24"/>
+            </w:rPr>
+          </w:rPrChange>
+        </w:rPr>
         <w:t xml:space="preserve"> of the data with insights. Also share how you evaluated the data and what other sources you will like to see to drive better reporting.</w:t>
       </w:r>
     </w:p>
@@ -245,14 +265,14 @@
         <w:shd w:val="clear" w:color="auto" w:fill="FFFFFF"/>
         <w:spacing w:before="100" w:beforeAutospacing="1" w:after="100" w:afterAutospacing="1" w:line="240" w:lineRule="auto"/>
         <w:rPr>
-          <w:ins w:id="7" w:author="osama ali" w:date="2021-02-16T01:24:00Z"/>
+          <w:ins w:id="9" w:author="osama ali" w:date="2021-02-16T01:24:00Z"/>
           <w:rFonts w:ascii="Times New Roman" w:eastAsia="Times New Roman" w:hAnsi="Times New Roman" w:cs="Times New Roman"/>
           <w:color w:val="222222"/>
           <w:sz w:val="24"/>
           <w:szCs w:val="24"/>
           <w:highlight w:val="yellow"/>
         </w:rPr>
-        <w:pPrChange w:id="8" w:author="osama ali" w:date="2021-02-16T01:24:00Z">
+        <w:pPrChange w:id="10" w:author="osama ali" w:date="2021-02-16T01:24:00Z">
           <w:pPr>
             <w:numPr>
               <w:numId w:val="1"/>
@@ -272,15 +292,15 @@
         <w:shd w:val="clear" w:color="auto" w:fill="FFFFFF"/>
         <w:spacing w:before="100" w:beforeAutospacing="1" w:after="100" w:afterAutospacing="1" w:line="240" w:lineRule="auto"/>
         <w:rPr>
-          <w:ins w:id="9" w:author="osama ali" w:date="2021-02-16T00:07:00Z"/>
+          <w:ins w:id="11" w:author="osama ali" w:date="2021-02-16T00:07:00Z"/>
           <w:rFonts w:ascii="Arial" w:eastAsia="Times New Roman" w:hAnsi="Arial" w:cs="Arial"/>
           <w:color w:val="222222"/>
           <w:sz w:val="24"/>
           <w:szCs w:val="24"/>
           <w:highlight w:val="yellow"/>
-          <w:rPrChange w:id="10" w:author="osama ali" w:date="2021-02-16T01:15:00Z">
+          <w:rPrChange w:id="12" w:author="osama ali" w:date="2021-02-16T01:15:00Z">
             <w:rPr>
-              <w:ins w:id="11" w:author="osama ali" w:date="2021-02-16T00:07:00Z"/>
+              <w:ins w:id="13" w:author="osama ali" w:date="2021-02-16T00:07:00Z"/>
               <w:rFonts w:ascii="Times New Roman" w:eastAsia="Times New Roman" w:hAnsi="Times New Roman" w:cs="Times New Roman"/>
               <w:color w:val="222222"/>
               <w:sz w:val="24"/>
@@ -288,7 +308,7 @@
             </w:rPr>
           </w:rPrChange>
         </w:rPr>
-        <w:pPrChange w:id="12" w:author="osama ali" w:date="2021-02-16T01:24:00Z">
+        <w:pPrChange w:id="14" w:author="osama ali" w:date="2021-02-16T01:24:00Z">
           <w:pPr>
             <w:numPr>
               <w:numId w:val="1"/>
@@ -302,7 +322,7 @@
           </w:pPr>
         </w:pPrChange>
       </w:pPr>
-      <w:ins w:id="13" w:author="osama ali" w:date="2021-02-16T01:24:00Z">
+      <w:ins w:id="15" w:author="osama ali" w:date="2021-02-16T01:24:00Z">
         <w:r>
           <w:rPr>
             <w:rFonts w:ascii="Times New Roman" w:eastAsia="Times New Roman" w:hAnsi="Times New Roman" w:cs="Times New Roman"/>
@@ -342,13 +362,13 @@
         <w:shd w:val="clear" w:color="auto" w:fill="FFFFFF"/>
         <w:spacing w:before="100" w:beforeAutospacing="1" w:after="100" w:afterAutospacing="1" w:line="240" w:lineRule="auto"/>
         <w:rPr>
-          <w:ins w:id="14" w:author="osama ali" w:date="2021-02-16T00:07:00Z"/>
+          <w:ins w:id="16" w:author="osama ali" w:date="2021-02-16T00:07:00Z"/>
           <w:rFonts w:ascii="Times New Roman" w:eastAsia="Times New Roman" w:hAnsi="Times New Roman" w:cs="Times New Roman"/>
           <w:color w:val="222222"/>
           <w:sz w:val="24"/>
           <w:szCs w:val="24"/>
         </w:rPr>
-        <w:pPrChange w:id="15" w:author="osama ali" w:date="2021-02-16T00:07:00Z">
+        <w:pPrChange w:id="17" w:author="osama ali" w:date="2021-02-16T00:07:00Z">
           <w:pPr>
             <w:numPr>
               <w:numId w:val="1"/>
@@ -362,7 +382,7 @@
           </w:pPr>
         </w:pPrChange>
       </w:pPr>
-      <w:ins w:id="16" w:author="osama ali" w:date="2021-02-16T00:07:00Z">
+      <w:ins w:id="18" w:author="osama ali" w:date="2021-02-16T00:07:00Z">
         <w:r>
           <w:rPr>
             <w:rFonts w:ascii="Times New Roman" w:eastAsia="Times New Roman" w:hAnsi="Times New Roman" w:cs="Times New Roman"/>
@@ -379,44 +399,8 @@
         <w:shd w:val="clear" w:color="auto" w:fill="FFFFFF"/>
         <w:spacing w:before="100" w:beforeAutospacing="1" w:after="100" w:afterAutospacing="1" w:line="240" w:lineRule="auto"/>
         <w:rPr>
-          <w:ins w:id="17" w:author="osama ali" w:date="2021-02-16T00:07:00Z"/>
+          <w:ins w:id="19" w:author="osama ali" w:date="2021-02-16T00:07:00Z"/>
           <w:rFonts w:ascii="Times New Roman" w:eastAsia="Times New Roman" w:hAnsi="Times New Roman" w:cs="Times New Roman"/>
-          <w:color w:val="222222"/>
-          <w:sz w:val="24"/>
-          <w:szCs w:val="24"/>
-        </w:rPr>
-        <w:pPrChange w:id="18" w:author="osama ali" w:date="2021-02-16T00:07:00Z">
-          <w:pPr>
-            <w:numPr>
-              <w:numId w:val="1"/>
-            </w:numPr>
-            <w:shd w:val="clear" w:color="auto" w:fill="FFFFFF"/>
-            <w:tabs>
-              <w:tab w:val="num" w:pos="720"/>
-            </w:tabs>
-            <w:spacing w:before="100" w:beforeAutospacing="1" w:after="100" w:afterAutospacing="1" w:line="240" w:lineRule="auto"/>
-            <w:ind w:left="945" w:hanging="360"/>
-          </w:pPr>
-        </w:pPrChange>
-      </w:pPr>
-      <w:ins w:id="19" w:author="osama ali" w:date="2021-02-16T00:07:00Z">
-        <w:r>
-          <w:rPr>
-            <w:rFonts w:ascii="Times New Roman" w:eastAsia="Times New Roman" w:hAnsi="Times New Roman" w:cs="Times New Roman"/>
-            <w:color w:val="222222"/>
-            <w:sz w:val="24"/>
-            <w:szCs w:val="24"/>
-          </w:rPr>
-          <w:t>24 month contract</w:t>
-        </w:r>
-      </w:ins>
-    </w:p>
-    <w:p>
-      <w:pPr>
-        <w:shd w:val="clear" w:color="auto" w:fill="FFFFFF"/>
-        <w:spacing w:before="100" w:beforeAutospacing="1" w:after="100" w:afterAutospacing="1" w:line="240" w:lineRule="auto"/>
-        <w:rPr>
-          <w:rFonts w:ascii="Arial" w:eastAsia="Times New Roman" w:hAnsi="Arial" w:cs="Arial"/>
           <w:color w:val="222222"/>
           <w:sz w:val="24"/>
           <w:szCs w:val="24"/>
@@ -443,6 +427,42 @@
             <w:sz w:val="24"/>
             <w:szCs w:val="24"/>
           </w:rPr>
+          <w:t>24 month contract</w:t>
+        </w:r>
+      </w:ins>
+    </w:p>
+    <w:p>
+      <w:pPr>
+        <w:shd w:val="clear" w:color="auto" w:fill="FFFFFF"/>
+        <w:spacing w:before="100" w:beforeAutospacing="1" w:after="100" w:afterAutospacing="1" w:line="240" w:lineRule="auto"/>
+        <w:rPr>
+          <w:rFonts w:ascii="Arial" w:eastAsia="Times New Roman" w:hAnsi="Arial" w:cs="Arial"/>
+          <w:color w:val="222222"/>
+          <w:sz w:val="24"/>
+          <w:szCs w:val="24"/>
+        </w:rPr>
+        <w:pPrChange w:id="22" w:author="osama ali" w:date="2021-02-16T00:07:00Z">
+          <w:pPr>
+            <w:numPr>
+              <w:numId w:val="1"/>
+            </w:numPr>
+            <w:shd w:val="clear" w:color="auto" w:fill="FFFFFF"/>
+            <w:tabs>
+              <w:tab w:val="num" w:pos="720"/>
+            </w:tabs>
+            <w:spacing w:before="100" w:beforeAutospacing="1" w:after="100" w:afterAutospacing="1" w:line="240" w:lineRule="auto"/>
+            <w:ind w:left="945" w:hanging="360"/>
+          </w:pPr>
+        </w:pPrChange>
+      </w:pPr>
+      <w:ins w:id="23" w:author="osama ali" w:date="2021-02-16T00:07:00Z">
+        <w:r>
+          <w:rPr>
+            <w:rFonts w:ascii="Times New Roman" w:eastAsia="Times New Roman" w:hAnsi="Times New Roman" w:cs="Times New Roman"/>
+            <w:color w:val="222222"/>
+            <w:sz w:val="24"/>
+            <w:szCs w:val="24"/>
+          </w:rPr>
           <w:t>120*24= 2900</w:t>
         </w:r>
       </w:ins>
@@ -546,11 +566,11 @@
     <w:p>
       <w:pPr>
         <w:rPr>
-          <w:ins w:id="22" w:author="osama ali" w:date="2021-02-15T23:30:00Z"/>
+          <w:ins w:id="24" w:author="osama ali" w:date="2021-02-15T23:30:00Z"/>
         </w:rPr>
       </w:pPr>
       <w:proofErr w:type="gramStart"/>
-      <w:ins w:id="23" w:author="osama ali" w:date="2021-02-14T21:20:00Z">
+      <w:ins w:id="25" w:author="osama ali" w:date="2021-02-14T21:20:00Z">
         <w:r>
           <w:t>manually</w:t>
         </w:r>
@@ -563,18 +583,18 @@
     <w:p>
       <w:pPr>
         <w:rPr>
-          <w:ins w:id="24" w:author="osama ali" w:date="2021-02-15T23:30:00Z"/>
-        </w:rPr>
-      </w:pPr>
-    </w:p>
-    <w:p>
-      <w:pPr>
-        <w:rPr>
-          <w:ins w:id="25" w:author="osama ali" w:date="2021-02-15T23:30:00Z"/>
+          <w:ins w:id="26" w:author="osama ali" w:date="2021-02-15T23:30:00Z"/>
+        </w:rPr>
+      </w:pPr>
+    </w:p>
+    <w:p>
+      <w:pPr>
+        <w:rPr>
+          <w:ins w:id="27" w:author="osama ali" w:date="2021-02-15T23:30:00Z"/>
         </w:rPr>
       </w:pPr>
       <w:proofErr w:type="gramStart"/>
-      <w:ins w:id="26" w:author="osama ali" w:date="2021-02-15T23:30:00Z">
+      <w:ins w:id="28" w:author="osama ali" w:date="2021-02-15T23:30:00Z">
         <w:r>
           <w:t>added</w:t>
         </w:r>
@@ -587,24 +607,24 @@
     <w:p>
       <w:pPr>
         <w:rPr>
-          <w:ins w:id="27" w:author="osama ali" w:date="2021-02-15T23:30:00Z"/>
-        </w:rPr>
-      </w:pPr>
-    </w:p>
-    <w:p>
-      <w:pPr>
-        <w:rPr>
-          <w:ins w:id="28" w:author="osama ali" w:date="2021-02-15T15:38:00Z"/>
-        </w:rPr>
-      </w:pPr>
-    </w:p>
-    <w:p>
-      <w:pPr>
-        <w:rPr>
-          <w:ins w:id="29" w:author="osama ali" w:date="2021-02-15T15:38:00Z"/>
-        </w:rPr>
-      </w:pPr>
-      <w:ins w:id="30" w:author="osama ali" w:date="2021-02-15T15:38:00Z">
+          <w:ins w:id="29" w:author="osama ali" w:date="2021-02-15T23:30:00Z"/>
+        </w:rPr>
+      </w:pPr>
+    </w:p>
+    <w:p>
+      <w:pPr>
+        <w:rPr>
+          <w:ins w:id="30" w:author="osama ali" w:date="2021-02-15T15:38:00Z"/>
+        </w:rPr>
+      </w:pPr>
+    </w:p>
+    <w:p>
+      <w:pPr>
+        <w:rPr>
+          <w:ins w:id="31" w:author="osama ali" w:date="2021-02-15T15:38:00Z"/>
+        </w:rPr>
+      </w:pPr>
+      <w:ins w:id="32" w:author="osama ali" w:date="2021-02-15T15:38:00Z">
         <w:r>
           <w:t>--- need addresses for all locations in the data sets</w:t>
         </w:r>
@@ -613,15 +633,15 @@
     <w:p>
       <w:pPr>
         <w:rPr>
-          <w:ins w:id="31" w:author="osama ali" w:date="2021-02-16T00:38:00Z"/>
-        </w:rPr>
-      </w:pPr>
-      <w:ins w:id="32" w:author="osama ali" w:date="2021-02-15T15:38:00Z">
+          <w:ins w:id="33" w:author="osama ali" w:date="2021-02-16T00:38:00Z"/>
+        </w:rPr>
+      </w:pPr>
+      <w:ins w:id="34" w:author="osama ali" w:date="2021-02-15T15:38:00Z">
         <w:r>
           <w:t xml:space="preserve">--- need definitions of terms i.e. DB, </w:t>
         </w:r>
       </w:ins>
-      <w:ins w:id="33" w:author="osama ali" w:date="2021-02-15T15:39:00Z">
+      <w:ins w:id="35" w:author="osama ali" w:date="2021-02-15T15:39:00Z">
         <w:r>
           <w:t xml:space="preserve">MBB, EBU, prepaid vs </w:t>
         </w:r>
@@ -639,7 +659,7 @@
         </w:r>
       </w:ins>
       <w:proofErr w:type="spellEnd"/>
-      <w:ins w:id="34" w:author="osama ali" w:date="2021-02-15T21:48:00Z">
+      <w:ins w:id="36" w:author="osama ali" w:date="2021-02-15T21:48:00Z">
         <w:r>
           <w:t>, unit and region targets</w:t>
         </w:r>
@@ -648,10 +668,10 @@
     <w:p>
       <w:pPr>
         <w:rPr>
-          <w:ins w:id="35" w:author="osama ali" w:date="2021-02-16T00:53:00Z"/>
-        </w:rPr>
-      </w:pPr>
-      <w:ins w:id="36" w:author="osama ali" w:date="2021-02-16T00:38:00Z">
+          <w:ins w:id="37" w:author="osama ali" w:date="2021-02-16T00:53:00Z"/>
+        </w:rPr>
+      </w:pPr>
+      <w:ins w:id="38" w:author="osama ali" w:date="2021-02-16T00:38:00Z">
         <w:r>
           <w:t xml:space="preserve">--- </w:t>
         </w:r>
@@ -660,17 +680,17 @@
     <w:p>
       <w:pPr>
         <w:rPr>
-          <w:ins w:id="37" w:author="osama ali" w:date="2021-02-16T00:53:00Z"/>
-        </w:rPr>
-      </w:pPr>
-    </w:p>
-    <w:p>
-      <w:pPr>
-        <w:rPr>
-          <w:ins w:id="38" w:author="osama ali" w:date="2021-02-16T00:53:00Z"/>
-        </w:rPr>
-      </w:pPr>
-      <w:ins w:id="39" w:author="osama ali" w:date="2021-02-16T00:53:00Z">
+          <w:ins w:id="39" w:author="osama ali" w:date="2021-02-16T00:53:00Z"/>
+        </w:rPr>
+      </w:pPr>
+    </w:p>
+    <w:p>
+      <w:pPr>
+        <w:rPr>
+          <w:ins w:id="40" w:author="osama ali" w:date="2021-02-16T00:53:00Z"/>
+        </w:rPr>
+      </w:pPr>
+      <w:ins w:id="41" w:author="osama ali" w:date="2021-02-16T00:53:00Z">
         <w:r>
           <w:t>Unit = location</w:t>
         </w:r>
@@ -679,15 +699,15 @@
     <w:p>
       <w:pPr>
         <w:rPr>
-          <w:ins w:id="40" w:author="osama ali" w:date="2021-02-16T00:53:00Z"/>
-        </w:rPr>
-      </w:pPr>
-      <w:ins w:id="41" w:author="osama ali" w:date="2021-02-16T00:53:00Z">
+          <w:ins w:id="42" w:author="osama ali" w:date="2021-02-16T00:53:00Z"/>
+        </w:rPr>
+      </w:pPr>
+      <w:ins w:id="43" w:author="osama ali" w:date="2021-02-16T00:53:00Z">
         <w:r>
           <w:t>Related cost = dollar amount customer would have paid by the end of 24 months</w:t>
         </w:r>
       </w:ins>
-      <w:ins w:id="42" w:author="osama ali" w:date="2021-02-16T00:55:00Z">
+      <w:ins w:id="44" w:author="osama ali" w:date="2021-02-16T00:55:00Z">
         <w:r>
           <w:t xml:space="preserve"> (does not reflect negative value when sale was refunded)</w:t>
         </w:r>
@@ -696,25 +716,17 @@
     <w:p>
       <w:pPr>
         <w:rPr>
-          <w:ins w:id="43" w:author="osama ali" w:date="2021-02-16T01:08:00Z"/>
-        </w:rPr>
-      </w:pPr>
-      <w:ins w:id="44" w:author="osama ali" w:date="2021-02-16T00:53:00Z">
-        <w:r>
-          <w:t xml:space="preserve">Sale </w:t>
-        </w:r>
-        <w:bookmarkStart w:id="45" w:name="_GoBack"/>
-        <w:r>
-          <w:t>Revenue</w:t>
-        </w:r>
-      </w:ins>
-      <w:ins w:id="46" w:author="osama ali" w:date="2021-02-16T00:54:00Z">
-        <w:r>
-          <w:t xml:space="preserve"> </w:t>
-        </w:r>
-        <w:bookmarkEnd w:id="45"/>
-        <w:r>
-          <w:t>= company (</w:t>
+          <w:ins w:id="45" w:author="osama ali" w:date="2021-02-16T01:08:00Z"/>
+        </w:rPr>
+      </w:pPr>
+      <w:ins w:id="46" w:author="osama ali" w:date="2021-02-16T00:53:00Z">
+        <w:r>
+          <w:t>Sale Revenue</w:t>
+        </w:r>
+      </w:ins>
+      <w:ins w:id="47" w:author="osama ali" w:date="2021-02-16T00:54:00Z">
+        <w:r>
+          <w:t xml:space="preserve"> = company (</w:t>
         </w:r>
         <w:proofErr w:type="spellStart"/>
         <w:r>
@@ -729,13 +741,6 @@
     <w:p>
       <w:pPr>
         <w:rPr>
-          <w:ins w:id="47" w:author="osama ali" w:date="2021-02-16T01:08:00Z"/>
-        </w:rPr>
-      </w:pPr>
-    </w:p>
-    <w:p>
-      <w:pPr>
-        <w:rPr>
           <w:ins w:id="48" w:author="osama ali" w:date="2021-02-16T01:08:00Z"/>
         </w:rPr>
       </w:pPr>
@@ -743,22 +748,138 @@
     <w:p>
       <w:pPr>
         <w:rPr>
-          <w:ins w:id="49" w:author="osama ali" w:date="2021-02-16T00:53:00Z"/>
-        </w:rPr>
-      </w:pPr>
-      <w:ins w:id="50" w:author="osama ali" w:date="2021-02-16T01:08:00Z">
+          <w:ins w:id="49" w:author="osama ali" w:date="2021-02-16T01:08:00Z"/>
+        </w:rPr>
+      </w:pPr>
+    </w:p>
+    <w:p>
+      <w:pPr>
+        <w:rPr>
+          <w:ins w:id="50" w:author="osama ali" w:date="2021-02-16T00:53:00Z"/>
+        </w:rPr>
+      </w:pPr>
+      <w:ins w:id="51" w:author="osama ali" w:date="2021-02-16T01:08:00Z">
         <w:r>
           <w:t>When HDW was being returned it was still being added to</w:t>
         </w:r>
       </w:ins>
-      <w:ins w:id="51" w:author="osama ali" w:date="2021-02-16T01:09:00Z">
+      <w:ins w:id="52" w:author="osama ali" w:date="2021-02-16T01:09:00Z">
         <w:r>
           <w:t xml:space="preserve"> the sum of</w:t>
         </w:r>
       </w:ins>
-      <w:ins w:id="52" w:author="osama ali" w:date="2021-02-16T01:08:00Z">
+      <w:ins w:id="53" w:author="osama ali" w:date="2021-02-16T01:08:00Z">
         <w:r>
           <w:t xml:space="preserve"> related cost, created a new column to reflect refunds</w:t>
+        </w:r>
+      </w:ins>
+    </w:p>
+    <w:p>
+      <w:pPr>
+        <w:rPr>
+          <w:ins w:id="54" w:author="osama ali" w:date="2021-02-17T23:00:00Z"/>
+        </w:rPr>
+      </w:pPr>
+    </w:p>
+    <w:p>
+      <w:pPr>
+        <w:rPr>
+          <w:ins w:id="55" w:author="osama ali" w:date="2021-02-17T23:00:00Z"/>
+        </w:rPr>
+      </w:pPr>
+    </w:p>
+    <w:p>
+      <w:pPr>
+        <w:rPr>
+          <w:ins w:id="56" w:author="osama ali" w:date="2021-02-17T23:00:00Z"/>
+        </w:rPr>
+      </w:pPr>
+    </w:p>
+    <w:p>
+      <w:pPr>
+        <w:rPr>
+          <w:ins w:id="57" w:author="osama ali" w:date="2021-02-17T23:00:00Z"/>
+        </w:rPr>
+      </w:pPr>
+    </w:p>
+    <w:p>
+      <w:pPr>
+        <w:rPr>
+          <w:ins w:id="58" w:author="osama ali" w:date="2021-02-17T23:00:00Z"/>
+        </w:rPr>
+      </w:pPr>
+    </w:p>
+    <w:p>
+      <w:pPr>
+        <w:rPr>
+          <w:ins w:id="59" w:author="osama ali" w:date="2021-02-17T23:00:00Z"/>
+          <w:rFonts w:ascii="Segoe UI" w:hAnsi="Segoe UI" w:cs="Segoe UI"/>
+          <w:sz w:val="21"/>
+          <w:szCs w:val="21"/>
+        </w:rPr>
+      </w:pPr>
+      <w:ins w:id="60" w:author="osama ali" w:date="2021-02-17T23:00:00Z">
+        <w:r>
+          <w:rPr>
+            <w:rFonts w:ascii="Segoe UI" w:hAnsi="Segoe UI" w:cs="Segoe UI"/>
+            <w:sz w:val="21"/>
+            <w:szCs w:val="21"/>
+          </w:rPr>
+          <w:t xml:space="preserve">At </w:t>
+        </w:r>
+        <w:proofErr w:type="spellStart"/>
+        <w:r>
+          <w:rPr>
+            <w:rFonts w:ascii="Segoe UI" w:hAnsi="Segoe UI" w:cs="Segoe UI"/>
+            <w:sz w:val="21"/>
+            <w:szCs w:val="21"/>
+          </w:rPr>
+          <w:t>wirelessDNA</w:t>
+        </w:r>
+        <w:proofErr w:type="spellEnd"/>
+        <w:r>
+          <w:rPr>
+            <w:rFonts w:ascii="Segoe UI" w:hAnsi="Segoe UI" w:cs="Segoe UI"/>
+            <w:sz w:val="21"/>
+            <w:szCs w:val="21"/>
+          </w:rPr>
+          <w:t xml:space="preserve">, Fido sales dominate the market-share against Rogers with over 7 to 1 ratio. Although the related cost of the contracts can be tracked and forecasted on a timesheet, Revenue for </w:t>
+        </w:r>
+        <w:proofErr w:type="spellStart"/>
+        <w:r>
+          <w:rPr>
+            <w:rFonts w:ascii="Segoe UI" w:hAnsi="Segoe UI" w:cs="Segoe UI"/>
+            <w:sz w:val="21"/>
+            <w:szCs w:val="21"/>
+          </w:rPr>
+          <w:t>wirelessDNA</w:t>
+        </w:r>
+        <w:proofErr w:type="spellEnd"/>
+        <w:r>
+          <w:rPr>
+            <w:rFonts w:ascii="Segoe UI" w:hAnsi="Segoe UI" w:cs="Segoe UI"/>
+            <w:sz w:val="21"/>
+            <w:szCs w:val="21"/>
+          </w:rPr>
+          <w:t xml:space="preserve"> is contingent on HDW (hardware) sales and other services such as internet, prepaid, </w:t>
+        </w:r>
+        <w:proofErr w:type="spellStart"/>
+        <w:r>
+          <w:rPr>
+            <w:rFonts w:ascii="Segoe UI" w:hAnsi="Segoe UI" w:cs="Segoe UI"/>
+            <w:sz w:val="21"/>
+            <w:szCs w:val="21"/>
+          </w:rPr>
+          <w:t>mastercard</w:t>
+        </w:r>
+        <w:proofErr w:type="spellEnd"/>
+        <w:r>
+          <w:rPr>
+            <w:rFonts w:ascii="Segoe UI" w:hAnsi="Segoe UI" w:cs="Segoe UI"/>
+            <w:sz w:val="21"/>
+            <w:szCs w:val="21"/>
+          </w:rPr>
+          <w:t>, MBB, SMB and voice plans. The sales of HDW can be broken down into different levels such as brand, district, unit and devices and further categorized by how much revenue they generate and how they have the risk of being returned or refunded.</w:t>
         </w:r>
       </w:ins>
     </w:p>

</xml_diff>